<commit_message>
progress on prob 1
</commit_message>
<xml_diff>
--- a/hw4/HW4.docx
+++ b/hw4/HW4.docx
@@ -6,15 +6,20 @@
       <w:pPr>
         <w:jc w:val="both"/>
       </w:pPr>
+      <w:proofErr w:type="spellStart"/>
       <w:r>
         <w:t>UART_Clock_Generator</w:t>
       </w:r>
-    </w:p>
-    <w:p>
-      <w:pPr>
-        <w:jc w:val="both"/>
-      </w:pPr>
-      <w:r>
+      <w:proofErr w:type="spellEnd"/>
+    </w:p>
+    <w:p>
+      <w:pPr>
+        <w:jc w:val="both"/>
+      </w:pPr>
+      <w:r>
+        <w:rPr>
+          <w:noProof/>
+        </w:rPr>
         <w:drawing>
           <wp:inline distT="0" distB="0" distL="0" distR="0" wp14:anchorId="3D2079D8" wp14:editId="21EF1987">
             <wp:extent cx="5372566" cy="3063505"/>
@@ -57,23 +62,34 @@
         <w:jc w:val="both"/>
       </w:pPr>
       <w:r>
-        <w:t>The following is a breakdown of my implementation of the different modules for the UART_Clock_generator, as well as corresponding verification tests.</w:t>
-      </w:r>
-    </w:p>
-    <w:p>
-      <w:pPr>
-        <w:jc w:val="both"/>
-        <w:rPr>
-          <w:b/>
-          <w:bCs/>
-        </w:rPr>
-      </w:pPr>
-      <w:r>
-        <w:rPr>
-          <w:b/>
-          <w:bCs/>
-        </w:rPr>
-        <w:t>Module 1: Divide_by_13</w:t>
+        <w:t xml:space="preserve">The following is a breakdown of my implementation of the different modules for the </w:t>
+      </w:r>
+      <w:proofErr w:type="spellStart"/>
+      <w:r>
+        <w:t>UART_Clock_generator</w:t>
+      </w:r>
+      <w:proofErr w:type="spellEnd"/>
+      <w:r>
+        <w:t>, as well as corresponding verification tests.</w:t>
+      </w:r>
+    </w:p>
+    <w:p>
+      <w:pPr>
+        <w:jc w:val="both"/>
+        <w:rPr>
+          <w:b/>
+          <w:bCs/>
+        </w:rPr>
+      </w:pPr>
+      <w:r>
+        <w:rPr>
+          <w:b/>
+          <w:bCs/>
+        </w:rPr>
+        <w:t xml:space="preserve">Module 1: </w:t>
+      </w:r>
+      <w:r>
+        <w:t>Divide_by_13</w:t>
       </w:r>
     </w:p>
     <w:p>
@@ -97,6 +113,9 @@
         <w:jc w:val="both"/>
       </w:pPr>
       <w:r>
+        <w:rPr>
+          <w:noProof/>
+        </w:rPr>
         <w:drawing>
           <wp:inline distT="0" distB="0" distL="0" distR="0" wp14:anchorId="09C662A4" wp14:editId="1AC2DC09">
             <wp:extent cx="5296359" cy="2042337"/>
@@ -139,6 +158,9 @@
         <w:jc w:val="both"/>
       </w:pPr>
       <w:r>
+        <w:rPr>
+          <w:noProof/>
+        </w:rPr>
         <w:drawing>
           <wp:inline distT="0" distB="0" distL="0" distR="0" wp14:anchorId="6B6B5604" wp14:editId="7A83AD59">
             <wp:extent cx="5943600" cy="1055370"/>
@@ -179,6 +201,10 @@
     <w:p>
       <w:pPr>
         <w:jc w:val="both"/>
+        <w:rPr>
+          <w:b/>
+          <w:bCs/>
+        </w:rPr>
       </w:pPr>
       <w:r>
         <w:rPr>
@@ -186,7 +212,302 @@
           <w:bCs/>
         </w:rPr>
         <w:lastRenderedPageBreak/>
-        <w:t>Module 2:</w:t>
+        <w:t xml:space="preserve">Module </w:t>
+      </w:r>
+      <w:r>
+        <w:rPr>
+          <w:b/>
+          <w:bCs/>
+        </w:rPr>
+        <w:t>2</w:t>
+      </w:r>
+      <w:r>
+        <w:rPr>
+          <w:b/>
+          <w:bCs/>
+        </w:rPr>
+        <w:t xml:space="preserve">: </w:t>
+      </w:r>
+      <w:r>
+        <w:t>Divide_by_</w:t>
+      </w:r>
+      <w:r>
+        <w:t>8</w:t>
+      </w:r>
+    </w:p>
+    <w:p>
+      <w:pPr>
+        <w:jc w:val="both"/>
+      </w:pPr>
+      <w:r>
+        <w:t xml:space="preserve">For verification, I simply recreated the waveforms </w:t>
+      </w:r>
+      <w:r>
+        <w:t>similar to Module 1. The output “clock_by_8” is high when the internal counter variable asserts a value of 7 (in line with clk_1 from the previous code).</w:t>
+      </w:r>
+    </w:p>
+    <w:p>
+      <w:pPr>
+        <w:jc w:val="both"/>
+      </w:pPr>
+      <w:r>
+        <w:t>The source file is: divideby</w:t>
+      </w:r>
+      <w:r>
+        <w:t>8</w:t>
+      </w:r>
+      <w:r>
+        <w:t>.v, and the testbench is divideby</w:t>
+      </w:r>
+      <w:r>
+        <w:t>8</w:t>
+      </w:r>
+      <w:r>
+        <w:t>_tb.v</w:t>
+      </w:r>
+    </w:p>
+    <w:p>
+      <w:pPr>
+        <w:jc w:val="both"/>
+        <w:rPr>
+          <w:b/>
+          <w:bCs/>
+        </w:rPr>
+      </w:pPr>
+    </w:p>
+    <w:p>
+      <w:pPr>
+        <w:jc w:val="both"/>
+        <w:rPr>
+          <w:b/>
+          <w:bCs/>
+        </w:rPr>
+      </w:pPr>
+      <w:r>
+        <w:rPr>
+          <w:b/>
+          <w:bCs/>
+        </w:rPr>
+        <w:drawing>
+          <wp:inline distT="0" distB="0" distL="0" distR="0" wp14:anchorId="019784DB" wp14:editId="5EE05F43">
+            <wp:extent cx="5943600" cy="857885"/>
+            <wp:effectExtent l="0" t="0" r="0" b="0"/>
+            <wp:docPr id="5" name="Picture 5" descr="Graphical user interface, application&#10;&#10;Description automatically generated"/>
+            <wp:cNvGraphicFramePr>
+              <a:graphicFrameLocks xmlns:a="http://schemas.openxmlformats.org/drawingml/2006/main" noChangeAspect="1"/>
+            </wp:cNvGraphicFramePr>
+            <a:graphic xmlns:a="http://schemas.openxmlformats.org/drawingml/2006/main">
+              <a:graphicData uri="http://schemas.openxmlformats.org/drawingml/2006/picture">
+                <pic:pic xmlns:pic="http://schemas.openxmlformats.org/drawingml/2006/picture">
+                  <pic:nvPicPr>
+                    <pic:cNvPr id="5" name="Picture 5" descr="Graphical user interface, application&#10;&#10;Description automatically generated"/>
+                    <pic:cNvPicPr/>
+                  </pic:nvPicPr>
+                  <pic:blipFill>
+                    <a:blip r:embed="rId7"/>
+                    <a:stretch>
+                      <a:fillRect/>
+                    </a:stretch>
+                  </pic:blipFill>
+                  <pic:spPr>
+                    <a:xfrm>
+                      <a:off x="0" y="0"/>
+                      <a:ext cx="5943600" cy="857885"/>
+                    </a:xfrm>
+                    <a:prstGeom prst="rect">
+                      <a:avLst/>
+                    </a:prstGeom>
+                  </pic:spPr>
+                </pic:pic>
+              </a:graphicData>
+            </a:graphic>
+          </wp:inline>
+        </w:drawing>
+      </w:r>
+    </w:p>
+    <w:p>
+      <w:pPr>
+        <w:jc w:val="both"/>
+        <w:rPr>
+          <w:b/>
+          <w:bCs/>
+        </w:rPr>
+      </w:pPr>
+    </w:p>
+    <w:p>
+      <w:pPr>
+        <w:jc w:val="both"/>
+      </w:pPr>
+      <w:r>
+        <w:rPr>
+          <w:b/>
+          <w:bCs/>
+        </w:rPr>
+        <w:t xml:space="preserve">Module </w:t>
+      </w:r>
+      <w:r>
+        <w:rPr>
+          <w:b/>
+          <w:bCs/>
+        </w:rPr>
+        <w:t>3</w:t>
+      </w:r>
+      <w:r>
+        <w:rPr>
+          <w:b/>
+          <w:bCs/>
+        </w:rPr>
+        <w:t xml:space="preserve">: </w:t>
+      </w:r>
+      <w:r>
+        <w:t>Divide_by_</w:t>
+      </w:r>
+      <w:r>
+        <w:t>256</w:t>
+      </w:r>
+    </w:p>
+    <w:p>
+      <w:pPr>
+        <w:jc w:val="both"/>
+      </w:pPr>
+      <w:r>
+        <w:t>For verification, I simply recreated the waveforms similar to Module 1. The output “clock_by_</w:t>
+      </w:r>
+      <w:r>
+        <w:t>256</w:t>
+      </w:r>
+      <w:r>
+        <w:t xml:space="preserve">” is high when the internal counter variable asserts a value of </w:t>
+      </w:r>
+      <w:r>
+        <w:t>255</w:t>
+      </w:r>
+      <w:r>
+        <w:t xml:space="preserve"> (</w:t>
+      </w:r>
+      <w:r>
+        <w:t xml:space="preserve">again, </w:t>
+      </w:r>
+      <w:r>
+        <w:t>in line with clk_1 from the previous code)</w:t>
+      </w:r>
+      <w:r>
+        <w:t>, as shown in the attached waveform</w:t>
+      </w:r>
+      <w:r>
+        <w:t>.</w:t>
+      </w:r>
+    </w:p>
+    <w:p>
+      <w:pPr>
+        <w:jc w:val="both"/>
+      </w:pPr>
+      <w:r>
+        <w:t>The source file is: divideby</w:t>
+      </w:r>
+      <w:r>
+        <w:t>256</w:t>
+      </w:r>
+      <w:r>
+        <w:t>.v, and the testbench is divideby</w:t>
+      </w:r>
+      <w:r>
+        <w:t>256</w:t>
+      </w:r>
+      <w:r>
+        <w:t>_tb.v</w:t>
+      </w:r>
+    </w:p>
+    <w:p>
+      <w:pPr>
+        <w:jc w:val="both"/>
+        <w:rPr>
+          <w:b/>
+          <w:bCs/>
+        </w:rPr>
+      </w:pPr>
+      <w:r>
+        <w:rPr>
+          <w:b/>
+          <w:bCs/>
+        </w:rPr>
+        <w:drawing>
+          <wp:inline distT="0" distB="0" distL="0" distR="0" wp14:anchorId="5F1D28BE" wp14:editId="5BD74969">
+            <wp:extent cx="6444867" cy="457200"/>
+            <wp:effectExtent l="0" t="0" r="0" b="0"/>
+            <wp:docPr id="6" name="Picture 6"/>
+            <wp:cNvGraphicFramePr>
+              <a:graphicFrameLocks xmlns:a="http://schemas.openxmlformats.org/drawingml/2006/main" noChangeAspect="1"/>
+            </wp:cNvGraphicFramePr>
+            <a:graphic xmlns:a="http://schemas.openxmlformats.org/drawingml/2006/main">
+              <a:graphicData uri="http://schemas.openxmlformats.org/drawingml/2006/picture">
+                <pic:pic xmlns:pic="http://schemas.openxmlformats.org/drawingml/2006/picture">
+                  <pic:nvPicPr>
+                    <pic:cNvPr id="1" name=""/>
+                    <pic:cNvPicPr/>
+                  </pic:nvPicPr>
+                  <pic:blipFill>
+                    <a:blip r:embed="rId8"/>
+                    <a:stretch>
+                      <a:fillRect/>
+                    </a:stretch>
+                  </pic:blipFill>
+                  <pic:spPr>
+                    <a:xfrm>
+                      <a:off x="0" y="0"/>
+                      <a:ext cx="6450708" cy="457614"/>
+                    </a:xfrm>
+                    <a:prstGeom prst="rect">
+                      <a:avLst/>
+                    </a:prstGeom>
+                  </pic:spPr>
+                </pic:pic>
+              </a:graphicData>
+            </a:graphic>
+          </wp:inline>
+        </w:drawing>
+      </w:r>
+    </w:p>
+    <w:p>
+      <w:pPr>
+        <w:jc w:val="both"/>
+      </w:pPr>
+      <w:r>
+        <w:t xml:space="preserve">The 8-bit counter is exposed as an output since it has to be used as an input to the multiplexer for the </w:t>
+      </w:r>
+      <w:proofErr w:type="spellStart"/>
+      <w:r>
+        <w:t>UART_Clock_Generator</w:t>
+      </w:r>
+      <w:proofErr w:type="spellEnd"/>
+      <w:r>
+        <w:t xml:space="preserve"> module.</w:t>
+      </w:r>
+    </w:p>
+    <w:p>
+      <w:pPr>
+        <w:jc w:val="both"/>
+      </w:pPr>
+      <w:r>
+        <w:rPr>
+          <w:b/>
+          <w:bCs/>
+        </w:rPr>
+        <w:t xml:space="preserve">Module </w:t>
+      </w:r>
+      <w:r>
+        <w:rPr>
+          <w:b/>
+          <w:bCs/>
+        </w:rPr>
+        <w:t>4</w:t>
+      </w:r>
+      <w:r>
+        <w:rPr>
+          <w:b/>
+          <w:bCs/>
+        </w:rPr>
+        <w:t>:</w:t>
       </w:r>
       <w:r>
         <w:t xml:space="preserve"> 8 to 1 multiplexer</w:t>
@@ -197,14 +518,13 @@
         <w:jc w:val="both"/>
       </w:pPr>
       <w:r>
-        <w:t>The source file is: 8to1mux.v, and the testbench is 8to1mux</w:t>
-      </w:r>
-      <w:r>
-        <w:t xml:space="preserve"> </w:t>
-      </w:r>
-      <w:r>
-        <w:t>_tb.v</w:t>
-      </w:r>
+        <w:t>The source file is: 8to1mux.v, and the testbench is 8to1mux _</w:t>
+      </w:r>
+      <w:proofErr w:type="spellStart"/>
+      <w:r>
+        <w:t>tb.v</w:t>
+      </w:r>
+      <w:proofErr w:type="spellEnd"/>
     </w:p>
     <w:p>
       <w:pPr>
@@ -219,10 +539,13 @@
         <w:jc w:val="center"/>
       </w:pPr>
       <w:r>
+        <w:rPr>
+          <w:noProof/>
+        </w:rPr>
         <w:drawing>
-          <wp:inline distT="0" distB="0" distL="0" distR="0" wp14:anchorId="19549CA9" wp14:editId="574E60E5">
-            <wp:extent cx="5121084" cy="1318374"/>
-            <wp:effectExtent l="0" t="0" r="3810" b="0"/>
+          <wp:inline distT="0" distB="0" distL="0" distR="0" wp14:anchorId="19549CA9" wp14:editId="22D90372">
+            <wp:extent cx="4441767" cy="1143491"/>
+            <wp:effectExtent l="0" t="0" r="0" b="0"/>
             <wp:docPr id="4" name="Picture 4" descr="Text&#10;&#10;Description automatically generated"/>
             <wp:cNvGraphicFramePr>
               <a:graphicFrameLocks xmlns:a="http://schemas.openxmlformats.org/drawingml/2006/main" noChangeAspect="1"/>
@@ -235,7 +558,7 @@
                     <pic:cNvPicPr/>
                   </pic:nvPicPr>
                   <pic:blipFill>
-                    <a:blip r:embed="rId7"/>
+                    <a:blip r:embed="rId9"/>
                     <a:stretch>
                       <a:fillRect/>
                     </a:stretch>
@@ -243,7 +566,7 @@
                   <pic:spPr>
                     <a:xfrm>
                       <a:off x="0" y="0"/>
-                      <a:ext cx="5121084" cy="1318374"/>
+                      <a:ext cx="4465620" cy="1149632"/>
                     </a:xfrm>
                     <a:prstGeom prst="rect">
                       <a:avLst/>
@@ -256,6 +579,72 @@
         </w:drawing>
       </w:r>
     </w:p>
+    <w:p>
+      <w:r>
+        <w:lastRenderedPageBreak/>
+        <w:drawing>
+          <wp:inline distT="0" distB="0" distL="0" distR="0" wp14:anchorId="45C426A5" wp14:editId="1F840693">
+            <wp:extent cx="5943600" cy="1171575"/>
+            <wp:effectExtent l="0" t="0" r="0" b="9525"/>
+            <wp:docPr id="7" name="Picture 7"/>
+            <wp:cNvGraphicFramePr>
+              <a:graphicFrameLocks xmlns:a="http://schemas.openxmlformats.org/drawingml/2006/main" noChangeAspect="1"/>
+            </wp:cNvGraphicFramePr>
+            <a:graphic xmlns:a="http://schemas.openxmlformats.org/drawingml/2006/main">
+              <a:graphicData uri="http://schemas.openxmlformats.org/drawingml/2006/picture">
+                <pic:pic xmlns:pic="http://schemas.openxmlformats.org/drawingml/2006/picture">
+                  <pic:nvPicPr>
+                    <pic:cNvPr id="1" name=""/>
+                    <pic:cNvPicPr/>
+                  </pic:nvPicPr>
+                  <pic:blipFill>
+                    <a:blip r:embed="rId10"/>
+                    <a:stretch>
+                      <a:fillRect/>
+                    </a:stretch>
+                  </pic:blipFill>
+                  <pic:spPr>
+                    <a:xfrm>
+                      <a:off x="0" y="0"/>
+                      <a:ext cx="5943600" cy="1171575"/>
+                    </a:xfrm>
+                    <a:prstGeom prst="rect">
+                      <a:avLst/>
+                    </a:prstGeom>
+                  </pic:spPr>
+                </pic:pic>
+              </a:graphicData>
+            </a:graphic>
+          </wp:inline>
+        </w:drawing>
+      </w:r>
+    </w:p>
+    <w:p>
+      <w:r>
+        <w:t xml:space="preserve">The waveform shows that the inputs are indeed correctly multiplexed on the out pin, based on the 3-bit </w:t>
+      </w:r>
+      <w:proofErr w:type="spellStart"/>
+      <w:r>
+        <w:t>Sel_Baud_Rate</w:t>
+      </w:r>
+      <w:proofErr w:type="spellEnd"/>
+      <w:r>
+        <w:t xml:space="preserve"> input pin.</w:t>
+      </w:r>
+    </w:p>
+    <w:p/>
+    <w:p>
+      <w:r>
+        <w:t xml:space="preserve">Overall Module: </w:t>
+      </w:r>
+      <w:proofErr w:type="spellStart"/>
+      <w:r>
+        <w:t>UART_Clock_Generator</w:t>
+      </w:r>
+      <w:proofErr w:type="spellEnd"/>
+    </w:p>
+    <w:p/>
+    <w:p/>
     <w:sectPr>
       <w:pgSz w:w="12240" w:h="15840"/>
       <w:pgMar w:top="1440" w:right="1440" w:bottom="1440" w:left="1440" w:header="720" w:footer="720" w:gutter="0"/>

</xml_diff>